<commit_message>
The updated and current Requirements documnt
</commit_message>
<xml_diff>
--- a/Group 3 Project Requirements.docx
+++ b/Group 3 Project Requirements.docx
@@ -1,6 +1,6 @@
 
 <file path=word/document.xml><?xml version="1.0" encoding="utf-8"?>
-<w:document xmlns:wpc="http://schemas.microsoft.com/office/word/2010/wordprocessingCanvas" xmlns:mc="http://schemas.openxmlformats.org/markup-compatibility/2006" xmlns:o="urn:schemas-microsoft-com:office:office" xmlns:r="http://schemas.openxmlformats.org/officeDocument/2006/relationships" xmlns:m="http://schemas.openxmlformats.org/officeDocument/2006/math" xmlns:v="urn:schemas-microsoft-com:vml" xmlns:wp14="http://schemas.microsoft.com/office/word/2010/wordprocessingDrawing" xmlns:wp="http://schemas.openxmlformats.org/drawingml/2006/wordprocessingDrawing" xmlns:w10="urn:schemas-microsoft-com:office:word" xmlns:w="http://schemas.openxmlformats.org/wordprocessingml/2006/main" xmlns:w14="http://schemas.microsoft.com/office/word/2010/wordml" xmlns:w15="http://schemas.microsoft.com/office/word/2012/wordml" xmlns:wpg="http://schemas.microsoft.com/office/word/2010/wordprocessingGroup" xmlns:wpi="http://schemas.microsoft.com/office/word/2010/wordprocessingInk" xmlns:wne="http://schemas.microsoft.com/office/word/2006/wordml" xmlns:wps="http://schemas.microsoft.com/office/word/2010/wordprocessingShape" mc:Ignorable="w14 w15 wp14">
+<w:document xmlns:wpc="http://schemas.microsoft.com/office/word/2010/wordprocessingCanvas" xmlns:cx="http://schemas.microsoft.com/office/drawing/2014/chartex" xmlns:cx1="http://schemas.microsoft.com/office/drawing/2015/9/8/chartex" xmlns:cx2="http://schemas.microsoft.com/office/drawing/2015/10/21/chartex" xmlns:cx3="http://schemas.microsoft.com/office/drawing/2016/5/9/chartex" xmlns:cx4="http://schemas.microsoft.com/office/drawing/2016/5/10/chartex" xmlns:cx5="http://schemas.microsoft.com/office/drawing/2016/5/11/chartex" xmlns:mc="http://schemas.openxmlformats.org/markup-compatibility/2006" xmlns:o="urn:schemas-microsoft-com:office:office" xmlns:r="http://schemas.openxmlformats.org/officeDocument/2006/relationships" xmlns:m="http://schemas.openxmlformats.org/officeDocument/2006/math" xmlns:v="urn:schemas-microsoft-com:vml" xmlns:wp14="http://schemas.microsoft.com/office/word/2010/wordprocessingDrawing" xmlns:wp="http://schemas.openxmlformats.org/drawingml/2006/wordprocessingDrawing" xmlns:w10="urn:schemas-microsoft-com:office:word" xmlns:w="http://schemas.openxmlformats.org/wordprocessingml/2006/main" xmlns:w14="http://schemas.microsoft.com/office/word/2010/wordml" xmlns:w15="http://schemas.microsoft.com/office/word/2012/wordml" xmlns:w16se="http://schemas.microsoft.com/office/word/2015/wordml/symex" xmlns:wpg="http://schemas.microsoft.com/office/word/2010/wordprocessingGroup" xmlns:wpi="http://schemas.microsoft.com/office/word/2010/wordprocessingInk" xmlns:wne="http://schemas.microsoft.com/office/word/2006/wordml" xmlns:wps="http://schemas.microsoft.com/office/word/2010/wordprocessingShape" mc:Ignorable="w14 w15 w16se wp14">
   <w:body>
     <w:p>
       <w:pPr>
@@ -17,8 +17,6 @@
           <w:szCs w:val="24"/>
         </w:rPr>
       </w:pPr>
-      <w:bookmarkStart w:id="0" w:name="_GoBack"/>
-      <w:bookmarkEnd w:id="0"/>
     </w:p>
     <w:p>
       <w:pPr>
@@ -639,7 +637,7 @@
                 <w:sz w:val="24"/>
                 <w:szCs w:val="24"/>
               </w:rPr>
-              <w:t>This application shall allow a user to withdrawal funds from any account they have access to</w:t>
+              <w:t>This application shall allow users to transfer money between accounts</w:t>
             </w:r>
           </w:p>
         </w:tc>
@@ -695,7 +693,7 @@
                 <w:sz w:val="24"/>
                 <w:szCs w:val="24"/>
               </w:rPr>
-              <w:t>This application shall allow users to transfer money between accounts</w:t>
+              <w:t>This application shall allow users to see their transaction history</w:t>
             </w:r>
           </w:p>
         </w:tc>
@@ -751,7 +749,7 @@
                 <w:sz w:val="24"/>
                 <w:szCs w:val="24"/>
               </w:rPr>
-              <w:t>This application shall allow users to see their transaction history</w:t>
+              <w:t>This application shall allow users to see their potential interest earnings</w:t>
             </w:r>
           </w:p>
         </w:tc>
@@ -807,7 +805,7 @@
                 <w:sz w:val="24"/>
                 <w:szCs w:val="24"/>
               </w:rPr>
-              <w:t>This application shall allow users to see their potential interest earnings</w:t>
+              <w:t>This application shall update interest based on a 30-day average of their account balance in accordance with their account type</w:t>
             </w:r>
           </w:p>
         </w:tc>
@@ -863,7 +861,7 @@
                 <w:sz w:val="24"/>
                 <w:szCs w:val="24"/>
               </w:rPr>
-              <w:t>This application shall update interest based on a 30-day average of their account balance in accordance with their account type</w:t>
+              <w:t>This application shall have a menu allowing the user to navigate</w:t>
             </w:r>
           </w:p>
         </w:tc>
@@ -919,7 +917,7 @@
                 <w:sz w:val="24"/>
                 <w:szCs w:val="24"/>
               </w:rPr>
-              <w:t>This application shall have a menu allowing the user to navigate</w:t>
+              <w:t>This application shall use a database to hold usernames and passwords</w:t>
             </w:r>
           </w:p>
         </w:tc>
@@ -975,7 +973,7 @@
                 <w:sz w:val="24"/>
                 <w:szCs w:val="24"/>
               </w:rPr>
-              <w:t>This application shall use a database to hold usernames and passwords</w:t>
+              <w:t>This application shall use a database to hold the user accounts</w:t>
             </w:r>
           </w:p>
         </w:tc>
@@ -1031,7 +1029,7 @@
                 <w:sz w:val="24"/>
                 <w:szCs w:val="24"/>
               </w:rPr>
-              <w:t>This application shall use a database to hold the user accounts</w:t>
+              <w:t>This application shall allow users to have both savings and checking accounts</w:t>
             </w:r>
           </w:p>
         </w:tc>
@@ -1087,8 +1085,10 @@
                 <w:sz w:val="24"/>
                 <w:szCs w:val="24"/>
               </w:rPr>
-              <w:t>This application shall allow users to have both savings and checking accounts</w:t>
-            </w:r>
+              <w:t>This application shall allow users to view their balance</w:t>
+            </w:r>
+            <w:bookmarkStart w:id="0" w:name="_GoBack"/>
+            <w:bookmarkEnd w:id="0"/>
           </w:p>
         </w:tc>
       </w:tr>
@@ -1119,7 +1119,7 @@
 </file>
 
 <file path=word/styles.xml><?xml version="1.0" encoding="utf-8"?>
-<w:styles xmlns:mc="http://schemas.openxmlformats.org/markup-compatibility/2006" xmlns:r="http://schemas.openxmlformats.org/officeDocument/2006/relationships" xmlns:w="http://schemas.openxmlformats.org/wordprocessingml/2006/main" xmlns:w14="http://schemas.microsoft.com/office/word/2010/wordml" xmlns:w15="http://schemas.microsoft.com/office/word/2012/wordml" mc:Ignorable="w14 w15">
+<w:styles xmlns:mc="http://schemas.openxmlformats.org/markup-compatibility/2006" xmlns:r="http://schemas.openxmlformats.org/officeDocument/2006/relationships" xmlns:w="http://schemas.openxmlformats.org/wordprocessingml/2006/main" xmlns:w14="http://schemas.microsoft.com/office/word/2010/wordml" xmlns:w15="http://schemas.microsoft.com/office/word/2012/wordml" xmlns:w16se="http://schemas.microsoft.com/office/word/2015/wordml/symex" mc:Ignorable="w14 w15 w16se">
   <w:docDefaults>
     <w:rPrDefault>
       <w:rPr>
@@ -1135,7 +1135,7 @@
       </w:pPr>
     </w:pPrDefault>
   </w:docDefaults>
-  <w:latentStyles w:defLockedState="0" w:defUIPriority="99" w:defSemiHidden="0" w:defUnhideWhenUsed="0" w:defQFormat="0" w:count="371">
+  <w:latentStyles w:defLockedState="0" w:defUIPriority="99" w:defSemiHidden="0" w:defUnhideWhenUsed="0" w:defQFormat="0" w:count="374">
     <w:lsdException w:name="Normal" w:uiPriority="0" w:qFormat="1"/>
     <w:lsdException w:name="heading 1" w:uiPriority="9" w:qFormat="1"/>
     <w:lsdException w:name="heading 2" w:semiHidden="1" w:uiPriority="9" w:unhideWhenUsed="1" w:qFormat="1"/>
@@ -1507,6 +1507,9 @@
     <w:lsdException w:name="List Table 5 Dark Accent 6" w:uiPriority="50"/>
     <w:lsdException w:name="List Table 6 Colorful Accent 6" w:uiPriority="51"/>
     <w:lsdException w:name="List Table 7 Colorful Accent 6" w:uiPriority="52"/>
+    <w:lsdException w:name="Mention" w:semiHidden="1" w:unhideWhenUsed="1"/>
+    <w:lsdException w:name="Smart Hyperlink" w:semiHidden="1" w:unhideWhenUsed="1"/>
+    <w:lsdException w:name="Hashtag" w:semiHidden="1" w:unhideWhenUsed="1"/>
   </w:latentStyles>
   <w:style w:type="paragraph" w:default="1" w:styleId="Normal">
     <w:name w:val="Normal"/>

</xml_diff>